<commit_message>
pouzity encoding, vela otazok
</commit_message>
<xml_diff>
--- a/2023-IAU-zadanie-projektu (1).docx
+++ b/2023-IAU-zadanie-projektu (1).docx
@@ -4251,7 +4251,7 @@
           <w:sz w:val="20"/>
           <w:szCs w:val="20"/>
           <w:highlight w:val="green"/>
-          <w:lang w:val="en-US"/>
+          <w:lang w:val="sk-SK"/>
         </w:rPr>
       </w:pPr>
       <w:r>
@@ -4573,14 +4573,16 @@
           <w:rFonts w:ascii="Lora" w:eastAsia="Lora" w:hAnsi="Lora" w:cs="Lora"/>
           <w:sz w:val="20"/>
           <w:szCs w:val="20"/>
-          <w:lang w:val="sk-SK"/>
-        </w:rPr>
-      </w:pPr>
-      <w:r>
-        <w:rPr>
-          <w:rFonts w:ascii="Lora" w:eastAsia="Lora" w:hAnsi="Lora" w:cs="Lora"/>
-          <w:sz w:val="20"/>
-          <w:szCs w:val="20"/>
+          <w:highlight w:val="green"/>
+          <w:lang w:val="sk-SK"/>
+        </w:rPr>
+      </w:pPr>
+      <w:r>
+        <w:rPr>
+          <w:rFonts w:ascii="Lora" w:eastAsia="Lora" w:hAnsi="Lora" w:cs="Lora"/>
+          <w:sz w:val="20"/>
+          <w:szCs w:val="20"/>
+          <w:highlight w:val="green"/>
           <w:lang w:val="sk-SK"/>
         </w:rPr>
         <w:t xml:space="preserve">(1b) Transformované dáta pre ML si rozdeľte na </w:t>
@@ -4591,6 +4593,7 @@
           <w:rFonts w:ascii="Lora" w:eastAsia="Lora" w:hAnsi="Lora" w:cs="Lora"/>
           <w:sz w:val="20"/>
           <w:szCs w:val="20"/>
+          <w:highlight w:val="green"/>
           <w:lang w:val="sk-SK"/>
         </w:rPr>
         <w:t>trénovaciu</w:t>
@@ -4601,6 +4604,7 @@
           <w:rFonts w:ascii="Lora" w:eastAsia="Lora" w:hAnsi="Lora" w:cs="Lora"/>
           <w:sz w:val="20"/>
           <w:szCs w:val="20"/>
+          <w:highlight w:val="green"/>
           <w:lang w:val="sk-SK"/>
         </w:rPr>
         <w:t xml:space="preserve"> a testovaciu množinu podľa vami preddefinovaného pomeru. Ďalej pracujte len </w:t>
@@ -4611,6 +4615,7 @@
           <w:b/>
           <w:sz w:val="20"/>
           <w:szCs w:val="20"/>
+          <w:highlight w:val="green"/>
           <w:lang w:val="sk-SK"/>
         </w:rPr>
         <w:t xml:space="preserve">s </w:t>
@@ -4622,6 +4627,7 @@
           <w:b/>
           <w:sz w:val="20"/>
           <w:szCs w:val="20"/>
+          <w:highlight w:val="green"/>
           <w:lang w:val="sk-SK"/>
         </w:rPr>
         <w:t>trénovacím</w:t>
@@ -4633,6 +4639,7 @@
           <w:b/>
           <w:sz w:val="20"/>
           <w:szCs w:val="20"/>
+          <w:highlight w:val="green"/>
           <w:lang w:val="sk-SK"/>
         </w:rPr>
         <w:t xml:space="preserve"> </w:t>
@@ -4644,6 +4651,7 @@
           <w:b/>
           <w:sz w:val="20"/>
           <w:szCs w:val="20"/>
+          <w:highlight w:val="green"/>
           <w:lang w:val="sk-SK"/>
         </w:rPr>
         <w:t>datasetom</w:t>
@@ -4654,6 +4662,7 @@
           <w:rFonts w:ascii="Lora" w:eastAsia="Lora" w:hAnsi="Lora" w:cs="Lora"/>
           <w:sz w:val="20"/>
           <w:szCs w:val="20"/>
+          <w:highlight w:val="green"/>
           <w:lang w:val="sk-SK"/>
         </w:rPr>
         <w:t>.</w:t>
@@ -6868,6 +6877,7 @@
   <w:style w:type="character" w:default="1" w:styleId="Predvolenpsmoodseku">
     <w:name w:val="Default Paragraph Font"/>
     <w:uiPriority w:val="1"/>
+    <w:semiHidden/>
     <w:unhideWhenUsed/>
   </w:style>
   <w:style w:type="table" w:default="1" w:styleId="Normlnatabuka">

</xml_diff>

<commit_message>
prve dve ulohy by mali byt spravene, vela otazok
</commit_message>
<xml_diff>
--- a/2023-IAU-zadanie-projektu (1).docx
+++ b/2023-IAU-zadanie-projektu (1).docx
@@ -4679,14 +4679,16 @@
           <w:rFonts w:ascii="Lora" w:eastAsia="Lora" w:hAnsi="Lora" w:cs="Lora"/>
           <w:sz w:val="20"/>
           <w:szCs w:val="20"/>
-          <w:lang w:val="sk-SK"/>
-        </w:rPr>
-      </w:pPr>
-      <w:r>
-        <w:rPr>
-          <w:rFonts w:ascii="Lora" w:eastAsia="Lora" w:hAnsi="Lora" w:cs="Lora"/>
-          <w:sz w:val="20"/>
-          <w:szCs w:val="20"/>
+          <w:highlight w:val="green"/>
+          <w:lang w:val="sk-SK"/>
+        </w:rPr>
+      </w:pPr>
+      <w:r>
+        <w:rPr>
+          <w:rFonts w:ascii="Lora" w:eastAsia="Lora" w:hAnsi="Lora" w:cs="Lora"/>
+          <w:sz w:val="20"/>
+          <w:szCs w:val="20"/>
+          <w:highlight w:val="green"/>
           <w:lang w:val="sk-SK"/>
         </w:rPr>
         <w:t xml:space="preserve">(3b) Transformujte atribúty dát pre strojové učenie podľa dostupných techník (minimálne 3 techniky) ako </w:t>
@@ -4697,6 +4699,7 @@
           <w:rFonts w:ascii="Lora" w:eastAsia="Lora" w:hAnsi="Lora" w:cs="Lora"/>
           <w:sz w:val="20"/>
           <w:szCs w:val="20"/>
+          <w:highlight w:val="green"/>
           <w:lang w:val="sk-SK"/>
         </w:rPr>
         <w:t>scaling</w:t>
@@ -4707,6 +4710,7 @@
           <w:rFonts w:ascii="Lora" w:eastAsia="Lora" w:hAnsi="Lora" w:cs="Lora"/>
           <w:sz w:val="20"/>
           <w:szCs w:val="20"/>
+          <w:highlight w:val="green"/>
           <w:lang w:val="sk-SK"/>
         </w:rPr>
         <w:t xml:space="preserve">, </w:t>
@@ -4717,6 +4721,7 @@
           <w:rFonts w:ascii="Lora" w:eastAsia="Lora" w:hAnsi="Lora" w:cs="Lora"/>
           <w:sz w:val="20"/>
           <w:szCs w:val="20"/>
+          <w:highlight w:val="green"/>
           <w:lang w:val="sk-SK"/>
         </w:rPr>
         <w:t>transformers</w:t>
@@ -4727,6 +4732,7 @@
           <w:rFonts w:ascii="Lora" w:eastAsia="Lora" w:hAnsi="Lora" w:cs="Lora"/>
           <w:sz w:val="20"/>
           <w:szCs w:val="20"/>
+          <w:highlight w:val="green"/>
           <w:lang w:val="sk-SK"/>
         </w:rPr>
         <w:t xml:space="preserve"> a ďalšie.</w:t>
@@ -4784,7 +4790,7 @@
           <w:rFonts w:ascii="Lora" w:eastAsia="Lora" w:hAnsi="Lora" w:cs="Lora"/>
           <w:sz w:val="20"/>
           <w:szCs w:val="20"/>
-          <w:lang w:val="sk-SK"/>
+          <w:lang w:val="en-US"/>
         </w:rPr>
       </w:pPr>
       <w:bookmarkStart w:id="10" w:name="_kuvfu9fhtvxh" w:colFirst="0" w:colLast="0"/>

</xml_diff>